<commit_message>
add an api: return images given wechatId and label.
</commit_message>
<xml_diff>
--- a/ServerAPI_v2.docx
+++ b/ServerAPI_v2.docx
@@ -1336,7 +1336,6 @@
               <w:pStyle w:val="ListParagraph"/>
               <w:ind w:left="0"/>
               <w:rPr>
-                <w:rFonts w:hint="eastAsia"/>
                 <w:highlight w:val="green"/>
               </w:rPr>
             </w:pPr>
@@ -1441,21 +1440,7 @@
         <w:pStyle w:val="ListParagraph"/>
       </w:pPr>
     </w:p>
-    <w:p>
-      <w:pPr>
-        <w:pStyle w:val="ListParagraph"/>
-      </w:pPr>
-    </w:p>
-    <w:p>
-      <w:pPr>
-        <w:pStyle w:val="ListParagraph"/>
-      </w:pPr>
-    </w:p>
-    <w:p>
-      <w:pPr>
-        <w:pStyle w:val="ListParagraph"/>
-      </w:pPr>
-    </w:p>
+    <w:p/>
     <w:p/>
     <w:p>
       <w:pPr>
@@ -1474,6 +1459,7 @@
         <w:rPr>
           <w:rFonts w:hint="eastAsia"/>
         </w:rPr>
+        <w:lastRenderedPageBreak/>
         <w:t>GET</w:t>
       </w:r>
     </w:p>
@@ -1658,8 +1644,6 @@
         </w:rPr>
         <w:t>echatId</w:t>
       </w:r>
-      <w:bookmarkStart w:id="0" w:name="_GoBack"/>
-      <w:bookmarkEnd w:id="0"/>
       <w:r>
         <w:rPr>
           <w:highlight w:val="green"/>
@@ -1720,6 +1704,208 @@
       <w:r>
         <w:t>)</w:t>
       </w:r>
+    </w:p>
+    <w:tbl>
+      <w:tblPr>
+        <w:tblStyle w:val="TableGrid"/>
+        <w:tblW w:w="0" w:type="auto"/>
+        <w:tblInd w:w="1975" w:type="dxa"/>
+        <w:tblLook w:val="04A0" w:firstRow="1" w:lastRow="0" w:firstColumn="1" w:lastColumn="0" w:noHBand="0" w:noVBand="1"/>
+      </w:tblPr>
+      <w:tblGrid>
+        <w:gridCol w:w="1633"/>
+        <w:gridCol w:w="2109"/>
+        <w:gridCol w:w="1946"/>
+      </w:tblGrid>
+      <w:tr>
+        <w:tc>
+          <w:tcPr>
+            <w:tcW w:w="1440" w:type="dxa"/>
+          </w:tcPr>
+          <w:p>
+            <w:pPr>
+              <w:pStyle w:val="ListParagraph"/>
+              <w:ind w:left="0"/>
+            </w:pPr>
+            <w:r>
+              <w:rPr>
+                <w:rFonts w:hint="eastAsia"/>
+              </w:rPr>
+              <w:t>Params</w:t>
+            </w:r>
+          </w:p>
+        </w:tc>
+        <w:tc>
+          <w:tcPr>
+            <w:tcW w:w="2109" w:type="dxa"/>
+          </w:tcPr>
+          <w:p>
+            <w:pPr>
+              <w:pStyle w:val="ListParagraph"/>
+              <w:ind w:left="0"/>
+            </w:pPr>
+            <w:r>
+              <w:rPr>
+                <w:rFonts w:hint="eastAsia"/>
+              </w:rPr>
+              <w:t>含义</w:t>
+            </w:r>
+          </w:p>
+        </w:tc>
+        <w:tc>
+          <w:tcPr>
+            <w:tcW w:w="1946" w:type="dxa"/>
+          </w:tcPr>
+          <w:p>
+            <w:pPr>
+              <w:pStyle w:val="ListParagraph"/>
+              <w:ind w:left="0"/>
+              <w:rPr>
+                <w:rFonts w:hint="eastAsia"/>
+              </w:rPr>
+            </w:pPr>
+            <w:r>
+              <w:rPr>
+                <w:rFonts w:hint="eastAsia"/>
+              </w:rPr>
+              <w:t>例</w:t>
+            </w:r>
+          </w:p>
+        </w:tc>
+      </w:tr>
+      <w:tr>
+        <w:tc>
+          <w:tcPr>
+            <w:tcW w:w="1440" w:type="dxa"/>
+          </w:tcPr>
+          <w:p>
+            <w:pPr>
+              <w:pStyle w:val="ListParagraph"/>
+              <w:ind w:left="0"/>
+            </w:pPr>
+            <w:r>
+              <w:rPr>
+                <w:rFonts w:hint="eastAsia"/>
+              </w:rPr>
+              <w:t>K</w:t>
+            </w:r>
+          </w:p>
+        </w:tc>
+        <w:tc>
+          <w:tcPr>
+            <w:tcW w:w="2109" w:type="dxa"/>
+          </w:tcPr>
+          <w:p>
+            <w:pPr>
+              <w:pStyle w:val="ListParagraph"/>
+              <w:ind w:left="0"/>
+            </w:pPr>
+            <w:r>
+              <w:rPr>
+                <w:rFonts w:hint="eastAsia"/>
+              </w:rPr>
+              <w:t>随机选取图片数</w:t>
+            </w:r>
+          </w:p>
+        </w:tc>
+        <w:tc>
+          <w:tcPr>
+            <w:tcW w:w="1946" w:type="dxa"/>
+          </w:tcPr>
+          <w:p>
+            <w:pPr>
+              <w:pStyle w:val="ListParagraph"/>
+              <w:ind w:left="0"/>
+            </w:pPr>
+            <w:r>
+              <w:t>500</w:t>
+            </w:r>
+          </w:p>
+        </w:tc>
+      </w:tr>
+      <w:tr>
+        <w:tc>
+          <w:tcPr>
+            <w:tcW w:w="1440" w:type="dxa"/>
+          </w:tcPr>
+          <w:p>
+            <w:pPr>
+              <w:pStyle w:val="ListParagraph"/>
+              <w:ind w:left="0"/>
+            </w:pPr>
+            <w:r>
+              <w:rPr>
+                <w:rFonts w:hint="eastAsia"/>
+              </w:rPr>
+              <w:t>visitorWechat</w:t>
+            </w:r>
+            <w:r>
+              <w:t>Id</w:t>
+            </w:r>
+          </w:p>
+        </w:tc>
+        <w:tc>
+          <w:tcPr>
+            <w:tcW w:w="2109" w:type="dxa"/>
+          </w:tcPr>
+          <w:p>
+            <w:pPr>
+              <w:pStyle w:val="ListParagraph"/>
+              <w:ind w:left="0"/>
+              <w:rPr>
+                <w:rFonts w:hint="eastAsia"/>
+              </w:rPr>
+            </w:pPr>
+            <w:r>
+              <w:rPr>
+                <w:rFonts w:hint="eastAsia"/>
+              </w:rPr>
+              <w:t>访客用户</w:t>
+            </w:r>
+            <w:r>
+              <w:rPr>
+                <w:rFonts w:hint="eastAsia"/>
+              </w:rPr>
+              <w:t>Id</w:t>
+            </w:r>
+          </w:p>
+        </w:tc>
+        <w:tc>
+          <w:tcPr>
+            <w:tcW w:w="1946" w:type="dxa"/>
+          </w:tcPr>
+          <w:p>
+            <w:pPr>
+              <w:pStyle w:val="ListParagraph"/>
+              <w:ind w:left="0"/>
+            </w:pPr>
+            <w:r>
+              <w:rPr>
+                <w:rFonts w:hint="eastAsia"/>
+              </w:rPr>
+              <w:t>“</w:t>
+            </w:r>
+            <w:r>
+              <w:rPr>
+                <w:rFonts w:hint="eastAsia"/>
+              </w:rPr>
+              <w:t>zhangliang</w:t>
+            </w:r>
+            <w:r>
+              <w:rPr>
+                <w:rFonts w:hint="eastAsia"/>
+              </w:rPr>
+              <w:t>”</w:t>
+            </w:r>
+          </w:p>
+        </w:tc>
+      </w:tr>
+    </w:tbl>
+    <w:p>
+      <w:pPr>
+        <w:pStyle w:val="ListParagraph"/>
+        <w:ind w:left="1440"/>
+      </w:pPr>
     </w:p>
     <w:p>
       <w:pPr>
@@ -1863,24 +2049,6 @@
     <w:p>
       <w:pPr>
         <w:pStyle w:val="ListParagraph"/>
-        <w:ind w:left="1440"/>
-      </w:pPr>
-    </w:p>
-    <w:p>
-      <w:pPr>
-        <w:pStyle w:val="ListParagraph"/>
-        <w:ind w:left="1440"/>
-      </w:pPr>
-    </w:p>
-    <w:p>
-      <w:pPr>
-        <w:pStyle w:val="ListParagraph"/>
-        <w:ind w:left="1440"/>
-      </w:pPr>
-    </w:p>
-    <w:p>
-      <w:pPr>
-        <w:pStyle w:val="ListParagraph"/>
         <w:numPr>
           <w:ilvl w:val="0"/>
           <w:numId w:val="2"/>
@@ -2102,6 +2270,316 @@
       <w:r>
         <w:t>)</w:t>
       </w:r>
+    </w:p>
+    <w:tbl>
+      <w:tblPr>
+        <w:tblStyle w:val="TableGrid"/>
+        <w:tblW w:w="0" w:type="auto"/>
+        <w:tblInd w:w="1975" w:type="dxa"/>
+        <w:tblLook w:val="04A0" w:firstRow="1" w:lastRow="0" w:firstColumn="1" w:lastColumn="0" w:noHBand="0" w:noVBand="1"/>
+      </w:tblPr>
+      <w:tblGrid>
+        <w:gridCol w:w="1633"/>
+        <w:gridCol w:w="2109"/>
+        <w:gridCol w:w="1946"/>
+      </w:tblGrid>
+      <w:tr>
+        <w:tc>
+          <w:tcPr>
+            <w:tcW w:w="1633" w:type="dxa"/>
+          </w:tcPr>
+          <w:p>
+            <w:pPr>
+              <w:pStyle w:val="ListParagraph"/>
+              <w:ind w:left="0"/>
+            </w:pPr>
+            <w:r>
+              <w:rPr>
+                <w:rFonts w:hint="eastAsia"/>
+              </w:rPr>
+              <w:t>Params</w:t>
+            </w:r>
+          </w:p>
+        </w:tc>
+        <w:tc>
+          <w:tcPr>
+            <w:tcW w:w="2109" w:type="dxa"/>
+          </w:tcPr>
+          <w:p>
+            <w:pPr>
+              <w:pStyle w:val="ListParagraph"/>
+              <w:ind w:left="0"/>
+            </w:pPr>
+            <w:r>
+              <w:rPr>
+                <w:rFonts w:hint="eastAsia"/>
+              </w:rPr>
+              <w:t>含义</w:t>
+            </w:r>
+          </w:p>
+        </w:tc>
+        <w:tc>
+          <w:tcPr>
+            <w:tcW w:w="1946" w:type="dxa"/>
+          </w:tcPr>
+          <w:p>
+            <w:pPr>
+              <w:pStyle w:val="ListParagraph"/>
+              <w:ind w:left="0"/>
+              <w:rPr>
+                <w:rFonts w:hint="eastAsia"/>
+              </w:rPr>
+            </w:pPr>
+            <w:r>
+              <w:rPr>
+                <w:rFonts w:hint="eastAsia"/>
+              </w:rPr>
+              <w:t>例</w:t>
+            </w:r>
+          </w:p>
+        </w:tc>
+      </w:tr>
+      <w:tr>
+        <w:tc>
+          <w:tcPr>
+            <w:tcW w:w="1633" w:type="dxa"/>
+          </w:tcPr>
+          <w:p>
+            <w:pPr>
+              <w:pStyle w:val="ListParagraph"/>
+              <w:ind w:left="0"/>
+            </w:pPr>
+            <w:r>
+              <w:rPr>
+                <w:rFonts w:hint="eastAsia"/>
+              </w:rPr>
+              <w:t>label</w:t>
+            </w:r>
+          </w:p>
+        </w:tc>
+        <w:tc>
+          <w:tcPr>
+            <w:tcW w:w="2109" w:type="dxa"/>
+          </w:tcPr>
+          <w:p>
+            <w:pPr>
+              <w:pStyle w:val="ListParagraph"/>
+              <w:ind w:left="0"/>
+            </w:pPr>
+            <w:r>
+              <w:rPr>
+                <w:rFonts w:hint="eastAsia"/>
+              </w:rPr>
+              <w:t>类别</w:t>
+            </w:r>
+            <w:r>
+              <w:rPr>
+                <w:rFonts w:hint="eastAsia"/>
+              </w:rPr>
+              <w:t>Id</w:t>
+            </w:r>
+            <w:r>
+              <w:rPr>
+                <w:rFonts w:hint="eastAsia"/>
+              </w:rPr>
+              <w:t>（</w:t>
+            </w:r>
+            <w:r>
+              <w:rPr>
+                <w:rFonts w:hint="eastAsia"/>
+              </w:rPr>
+              <w:t>0-</w:t>
+            </w:r>
+            <w:r>
+              <w:t>8</w:t>
+            </w:r>
+            <w:r>
+              <w:rPr>
+                <w:rFonts w:hint="eastAsia"/>
+              </w:rPr>
+              <w:t>）</w:t>
+            </w:r>
+          </w:p>
+        </w:tc>
+        <w:tc>
+          <w:tcPr>
+            <w:tcW w:w="1946" w:type="dxa"/>
+          </w:tcPr>
+          <w:p>
+            <w:pPr>
+              <w:pStyle w:val="ListParagraph"/>
+              <w:ind w:left="0"/>
+            </w:pPr>
+            <w:r>
+              <w:t>7</w:t>
+            </w:r>
+          </w:p>
+        </w:tc>
+      </w:tr>
+      <w:tr>
+        <w:tc>
+          <w:tcPr>
+            <w:tcW w:w="1633" w:type="dxa"/>
+          </w:tcPr>
+          <w:p>
+            <w:pPr>
+              <w:pStyle w:val="ListParagraph"/>
+              <w:ind w:left="0"/>
+              <w:rPr>
+                <w:rFonts w:hint="eastAsia"/>
+              </w:rPr>
+            </w:pPr>
+            <w:proofErr w:type="spellStart"/>
+            <w:r>
+              <w:t>topK</w:t>
+            </w:r>
+            <w:proofErr w:type="spellEnd"/>
+          </w:p>
+        </w:tc>
+        <w:tc>
+          <w:tcPr>
+            <w:tcW w:w="2109" w:type="dxa"/>
+          </w:tcPr>
+          <w:p>
+            <w:pPr>
+              <w:pStyle w:val="ListParagraph"/>
+              <w:ind w:left="0"/>
+              <w:rPr>
+                <w:rFonts w:hint="eastAsia"/>
+              </w:rPr>
+            </w:pPr>
+            <w:r>
+              <w:rPr>
+                <w:rFonts w:hint="eastAsia"/>
+              </w:rPr>
+              <w:t>选取按分数</w:t>
+            </w:r>
+            <w:r>
+              <w:rPr>
+                <w:rFonts w:hint="eastAsia"/>
+              </w:rPr>
+              <w:t>排序</w:t>
+            </w:r>
+            <w:r>
+              <w:rPr>
+                <w:rFonts w:hint="eastAsia"/>
+              </w:rPr>
+              <w:t>后的前</w:t>
+            </w:r>
+            <w:proofErr w:type="spellStart"/>
+            <w:r>
+              <w:rPr>
+                <w:rFonts w:hint="eastAsia"/>
+              </w:rPr>
+              <w:t>topK</w:t>
+            </w:r>
+            <w:proofErr w:type="spellEnd"/>
+            <w:r>
+              <w:rPr>
+                <w:rFonts w:hint="eastAsia"/>
+              </w:rPr>
+              <w:t>个</w:t>
+            </w:r>
+          </w:p>
+        </w:tc>
+        <w:tc>
+          <w:tcPr>
+            <w:tcW w:w="1946" w:type="dxa"/>
+          </w:tcPr>
+          <w:p>
+            <w:pPr>
+              <w:pStyle w:val="ListParagraph"/>
+              <w:ind w:left="0"/>
+            </w:pPr>
+            <w:r>
+              <w:t>300</w:t>
+            </w:r>
+          </w:p>
+        </w:tc>
+      </w:tr>
+      <w:tr>
+        <w:tc>
+          <w:tcPr>
+            <w:tcW w:w="1633" w:type="dxa"/>
+          </w:tcPr>
+          <w:p>
+            <w:pPr>
+              <w:pStyle w:val="ListParagraph"/>
+              <w:ind w:left="0"/>
+            </w:pPr>
+            <w:r>
+              <w:rPr>
+                <w:rFonts w:hint="eastAsia"/>
+              </w:rPr>
+              <w:t>visitorWechat</w:t>
+            </w:r>
+            <w:r>
+              <w:t>Id</w:t>
+            </w:r>
+          </w:p>
+        </w:tc>
+        <w:tc>
+          <w:tcPr>
+            <w:tcW w:w="2109" w:type="dxa"/>
+          </w:tcPr>
+          <w:p>
+            <w:pPr>
+              <w:pStyle w:val="ListParagraph"/>
+              <w:ind w:left="0"/>
+              <w:rPr>
+                <w:rFonts w:hint="eastAsia"/>
+              </w:rPr>
+            </w:pPr>
+            <w:r>
+              <w:rPr>
+                <w:rFonts w:hint="eastAsia"/>
+              </w:rPr>
+              <w:t>访客用户</w:t>
+            </w:r>
+            <w:r>
+              <w:rPr>
+                <w:rFonts w:hint="eastAsia"/>
+              </w:rPr>
+              <w:t>Id</w:t>
+            </w:r>
+          </w:p>
+        </w:tc>
+        <w:tc>
+          <w:tcPr>
+            <w:tcW w:w="1946" w:type="dxa"/>
+          </w:tcPr>
+          <w:p>
+            <w:pPr>
+              <w:pStyle w:val="ListParagraph"/>
+              <w:ind w:left="0"/>
+            </w:pPr>
+            <w:r>
+              <w:rPr>
+                <w:rFonts w:hint="eastAsia"/>
+              </w:rPr>
+              <w:t>“</w:t>
+            </w:r>
+            <w:r>
+              <w:rPr>
+                <w:rFonts w:hint="eastAsia"/>
+              </w:rPr>
+              <w:t>zhangliang</w:t>
+            </w:r>
+            <w:r>
+              <w:rPr>
+                <w:rFonts w:hint="eastAsia"/>
+              </w:rPr>
+              <w:t>”</w:t>
+            </w:r>
+          </w:p>
+        </w:tc>
+      </w:tr>
+    </w:tbl>
+    <w:p>
+      <w:pPr>
+        <w:pStyle w:val="ListParagraph"/>
+        <w:ind w:left="1440"/>
+      </w:pPr>
     </w:p>
     <w:p>
       <w:pPr>
@@ -2212,66 +2690,8 @@
         <w:ind w:left="1440"/>
       </w:pPr>
     </w:p>
-    <w:p>
-      <w:pPr>
-        <w:pStyle w:val="ListParagraph"/>
-        <w:ind w:left="1440"/>
-      </w:pPr>
-    </w:p>
-    <w:p>
-      <w:pPr>
-        <w:pStyle w:val="ListParagraph"/>
-        <w:ind w:left="1440"/>
-      </w:pPr>
-    </w:p>
-    <w:p>
-      <w:pPr>
-        <w:pStyle w:val="ListParagraph"/>
-        <w:ind w:left="1440"/>
-      </w:pPr>
-    </w:p>
-    <w:p>
-      <w:pPr>
-        <w:pStyle w:val="ListParagraph"/>
-        <w:ind w:left="1440"/>
-      </w:pPr>
-    </w:p>
-    <w:p>
-      <w:pPr>
-        <w:pStyle w:val="ListParagraph"/>
-        <w:ind w:left="1440"/>
-      </w:pPr>
-    </w:p>
-    <w:p>
-      <w:pPr>
-        <w:pStyle w:val="ListParagraph"/>
-        <w:ind w:left="1440"/>
-      </w:pPr>
-    </w:p>
-    <w:p>
-      <w:pPr>
-        <w:pStyle w:val="ListParagraph"/>
-        <w:ind w:left="1440"/>
-      </w:pPr>
-    </w:p>
-    <w:p>
-      <w:pPr>
-        <w:pStyle w:val="ListParagraph"/>
-        <w:ind w:left="1440"/>
-      </w:pPr>
-    </w:p>
-    <w:p>
-      <w:pPr>
-        <w:pStyle w:val="ListParagraph"/>
-        <w:ind w:left="1440"/>
-      </w:pPr>
-    </w:p>
-    <w:p>
-      <w:pPr>
-        <w:pStyle w:val="ListParagraph"/>
-        <w:ind w:left="1440"/>
-      </w:pPr>
-    </w:p>
+    <w:p/>
+    <w:p/>
     <w:p>
       <w:pPr>
         <w:pStyle w:val="ListParagraph"/>
@@ -2362,9 +2782,6 @@
       <w:pPr>
         <w:pStyle w:val="ListParagraph"/>
         <w:ind w:left="1440"/>
-        <w:rPr>
-          <w:rFonts w:hint="eastAsia"/>
-        </w:rPr>
       </w:pPr>
       <w:r>
         <w:rPr>
@@ -2461,41 +2878,198 @@
         <w:t>/?</w:t>
       </w:r>
       <w:r>
+        <w:rPr>
+          <w:highlight w:val="green"/>
+        </w:rPr>
+        <w:t>visitorWechatId</w:t>
+      </w:r>
+      <w:r>
+        <w:t>=</w:t>
+      </w:r>
+      <w:proofErr w:type="spellStart"/>
+      <w:r>
+        <w:t>tianchuan</w:t>
+      </w:r>
+      <w:proofErr w:type="spellEnd"/>
+    </w:p>
+    <w:p>
+      <w:pPr>
+        <w:pStyle w:val="ListParagraph"/>
+        <w:ind w:left="1440"/>
+      </w:pPr>
+      <w:r>
+        <w:rPr>
+          <w:rFonts w:hint="eastAsia"/>
+        </w:rPr>
+        <w:t>params:</w:t>
+      </w:r>
+      <w:r>
         <w:t xml:space="preserve"> </w:t>
       </w:r>
       <w:r>
         <w:rPr>
-          <w:highlight w:val="green"/>
-        </w:rPr>
+          <w:rFonts w:hint="eastAsia"/>
+        </w:rPr>
+        <w:t>(</w:t>
+      </w:r>
+      <w:r>
+        <w:t xml:space="preserve">string </w:t>
+      </w:r>
+      <w:r>
         <w:t>visitorWechatId</w:t>
       </w:r>
       <w:r>
-        <w:t>=tianchuan</w:t>
-      </w:r>
-    </w:p>
+        <w:t>)</w:t>
+      </w:r>
+    </w:p>
+    <w:tbl>
+      <w:tblPr>
+        <w:tblStyle w:val="TableGrid"/>
+        <w:tblW w:w="0" w:type="auto"/>
+        <w:tblInd w:w="1975" w:type="dxa"/>
+        <w:tblLook w:val="04A0" w:firstRow="1" w:lastRow="0" w:firstColumn="1" w:lastColumn="0" w:noHBand="0" w:noVBand="1"/>
+      </w:tblPr>
+      <w:tblGrid>
+        <w:gridCol w:w="1633"/>
+        <w:gridCol w:w="2109"/>
+        <w:gridCol w:w="1946"/>
+      </w:tblGrid>
+      <w:tr>
+        <w:tc>
+          <w:tcPr>
+            <w:tcW w:w="1633" w:type="dxa"/>
+          </w:tcPr>
+          <w:p>
+            <w:pPr>
+              <w:pStyle w:val="ListParagraph"/>
+              <w:ind w:left="0"/>
+            </w:pPr>
+            <w:r>
+              <w:rPr>
+                <w:rFonts w:hint="eastAsia"/>
+              </w:rPr>
+              <w:t>Params</w:t>
+            </w:r>
+          </w:p>
+        </w:tc>
+        <w:tc>
+          <w:tcPr>
+            <w:tcW w:w="2109" w:type="dxa"/>
+          </w:tcPr>
+          <w:p>
+            <w:pPr>
+              <w:pStyle w:val="ListParagraph"/>
+              <w:ind w:left="0"/>
+            </w:pPr>
+            <w:r>
+              <w:rPr>
+                <w:rFonts w:hint="eastAsia"/>
+              </w:rPr>
+              <w:t>含义</w:t>
+            </w:r>
+          </w:p>
+        </w:tc>
+        <w:tc>
+          <w:tcPr>
+            <w:tcW w:w="1946" w:type="dxa"/>
+          </w:tcPr>
+          <w:p>
+            <w:pPr>
+              <w:pStyle w:val="ListParagraph"/>
+              <w:ind w:left="0"/>
+              <w:rPr>
+                <w:rFonts w:hint="eastAsia"/>
+              </w:rPr>
+            </w:pPr>
+            <w:r>
+              <w:rPr>
+                <w:rFonts w:hint="eastAsia"/>
+              </w:rPr>
+              <w:t>例</w:t>
+            </w:r>
+          </w:p>
+        </w:tc>
+      </w:tr>
+      <w:tr>
+        <w:tc>
+          <w:tcPr>
+            <w:tcW w:w="1633" w:type="dxa"/>
+          </w:tcPr>
+          <w:p>
+            <w:pPr>
+              <w:pStyle w:val="ListParagraph"/>
+              <w:ind w:left="0"/>
+            </w:pPr>
+            <w:r>
+              <w:t>visitorWechatId</w:t>
+            </w:r>
+          </w:p>
+        </w:tc>
+        <w:tc>
+          <w:tcPr>
+            <w:tcW w:w="2109" w:type="dxa"/>
+          </w:tcPr>
+          <w:p>
+            <w:pPr>
+              <w:pStyle w:val="ListParagraph"/>
+              <w:ind w:left="0"/>
+            </w:pPr>
+            <w:r>
+              <w:rPr>
+                <w:rFonts w:hint="eastAsia"/>
+              </w:rPr>
+              <w:t>访客</w:t>
+            </w:r>
+            <w:r>
+              <w:rPr>
+                <w:rFonts w:hint="eastAsia"/>
+              </w:rPr>
+              <w:t>用户</w:t>
+            </w:r>
+            <w:r>
+              <w:rPr>
+                <w:rFonts w:hint="eastAsia"/>
+              </w:rPr>
+              <w:t>Id</w:t>
+            </w:r>
+          </w:p>
+        </w:tc>
+        <w:tc>
+          <w:tcPr>
+            <w:tcW w:w="1946" w:type="dxa"/>
+          </w:tcPr>
+          <w:p>
+            <w:pPr>
+              <w:pStyle w:val="ListParagraph"/>
+              <w:ind w:left="0"/>
+            </w:pPr>
+            <w:r>
+              <w:rPr>
+                <w:rFonts w:hint="eastAsia"/>
+              </w:rPr>
+              <w:t>“</w:t>
+            </w:r>
+            <w:r>
+              <w:rPr>
+                <w:rFonts w:hint="eastAsia"/>
+              </w:rPr>
+              <w:t>zhangliang</w:t>
+            </w:r>
+            <w:r>
+              <w:rPr>
+                <w:rFonts w:hint="eastAsia"/>
+              </w:rPr>
+              <w:t>”</w:t>
+            </w:r>
+          </w:p>
+        </w:tc>
+      </w:tr>
+    </w:tbl>
     <w:p>
       <w:pPr>
         <w:pStyle w:val="ListParagraph"/>
         <w:ind w:left="1440"/>
       </w:pPr>
-      <w:r>
-        <w:rPr>
-          <w:rFonts w:hint="eastAsia"/>
-        </w:rPr>
-        <w:t>params:</w:t>
-      </w:r>
-      <w:r>
-        <w:t xml:space="preserve"> </w:t>
-      </w:r>
-      <w:r>
-        <w:rPr>
-          <w:rFonts w:hint="eastAsia"/>
-        </w:rPr>
-        <w:t>(</w:t>
-      </w:r>
-      <w:r>
-        <w:t>string wechatId)</w:t>
-      </w:r>
     </w:p>
     <w:p>
       <w:pPr>
@@ -2612,42 +3186,8 @@
         <w:ind w:left="1440"/>
       </w:pPr>
     </w:p>
-    <w:p>
-      <w:pPr>
-        <w:pStyle w:val="ListParagraph"/>
-        <w:ind w:left="1440"/>
-      </w:pPr>
-    </w:p>
-    <w:p>
-      <w:pPr>
-        <w:pStyle w:val="ListParagraph"/>
-        <w:ind w:left="1440"/>
-      </w:pPr>
-    </w:p>
-    <w:p>
-      <w:pPr>
-        <w:pStyle w:val="ListParagraph"/>
-        <w:ind w:left="1440"/>
-      </w:pPr>
-    </w:p>
-    <w:p>
-      <w:pPr>
-        <w:pStyle w:val="ListParagraph"/>
-        <w:ind w:left="1440"/>
-      </w:pPr>
-    </w:p>
-    <w:p>
-      <w:pPr>
-        <w:pStyle w:val="ListParagraph"/>
-        <w:ind w:left="1440"/>
-      </w:pPr>
-    </w:p>
-    <w:p>
-      <w:pPr>
-        <w:pStyle w:val="ListParagraph"/>
-        <w:ind w:left="1440"/>
-      </w:pPr>
-    </w:p>
+    <w:p/>
+    <w:p/>
     <w:p>
       <w:pPr>
         <w:pStyle w:val="ListParagraph"/>
@@ -4502,9 +5042,6 @@
             <w:pPr>
               <w:pStyle w:val="ListParagraph"/>
               <w:ind w:left="0"/>
-              <w:rPr>
-                <w:rFonts w:hint="eastAsia"/>
-              </w:rPr>
             </w:pPr>
             <w:r>
               <w:rPr>
@@ -4772,7 +5309,80 @@
                 <w:sz w:val="19"/>
                 <w:szCs w:val="19"/>
               </w:rPr>
-              <w:t xml:space="preserve">: </w:t>
+              <w:t>: IsToCancelLike or imageId has wrong format.</w:t>
+            </w:r>
+          </w:p>
+        </w:tc>
+        <w:tc>
+          <w:tcPr>
+            <w:tcW w:w="1679" w:type="dxa"/>
+            <w:vMerge w:val="restart"/>
+            <w:vAlign w:val="center"/>
+          </w:tcPr>
+          <w:p>
+            <w:pPr>
+              <w:pStyle w:val="ListParagraph"/>
+              <w:ind w:left="0"/>
+            </w:pPr>
+            <w:r>
+              <w:rPr>
+                <w:rFonts w:ascii="Consolas" w:hAnsi="Consolas" w:cs="Consolas"/>
+                <w:color w:val="000000"/>
+                <w:sz w:val="19"/>
+                <w:szCs w:val="19"/>
+              </w:rPr>
+              <w:t>Forbidden(400)</w:t>
+            </w:r>
+          </w:p>
+        </w:tc>
+        <w:tc>
+          <w:tcPr>
+            <w:tcW w:w="2371" w:type="dxa"/>
+          </w:tcPr>
+          <w:p>
+            <w:pPr>
+              <w:pStyle w:val="ListParagraph"/>
+              <w:ind w:left="0"/>
+            </w:pPr>
+            <w:r>
+              <w:rPr>
+                <w:rFonts w:hint="eastAsia"/>
+              </w:rPr>
+              <w:t>参数格式错误</w:t>
+            </w:r>
+          </w:p>
+        </w:tc>
+      </w:tr>
+      <w:tr>
+        <w:tc>
+          <w:tcPr>
+            <w:tcW w:w="3060" w:type="dxa"/>
+          </w:tcPr>
+          <w:p>
+            <w:pPr>
+              <w:pStyle w:val="ListParagraph"/>
+              <w:ind w:left="0"/>
+              <w:rPr>
+                <w:color w:val="00B050"/>
+              </w:rPr>
+            </w:pPr>
+            <w:r>
+              <w:rPr>
+                <w:rFonts w:ascii="Consolas" w:hAnsi="Consolas" w:cs="Consolas" w:hint="eastAsia"/>
+                <w:color w:val="A31515"/>
+                <w:sz w:val="19"/>
+                <w:szCs w:val="19"/>
+              </w:rPr>
+              <w:t>fail</w:t>
+            </w:r>
+            <w:r>
+              <w:rPr>
+                <w:rFonts w:ascii="Consolas" w:hAnsi="Consolas" w:cs="Consolas" w:hint="eastAsia"/>
+                <w:color w:val="A31515"/>
+                <w:sz w:val="19"/>
+                <w:szCs w:val="19"/>
+              </w:rPr>
+              <w:t>：</w:t>
             </w:r>
             <w:r>
               <w:rPr>
@@ -4781,30 +5391,26 @@
                 <w:sz w:val="19"/>
                 <w:szCs w:val="19"/>
               </w:rPr>
-              <w:t>IsToCancelLike or imageId has wrong format.</w:t>
+              <w:t>this image is not liked by this user.</w:t>
             </w:r>
           </w:p>
         </w:tc>
         <w:tc>
           <w:tcPr>
             <w:tcW w:w="1679" w:type="dxa"/>
-            <w:vMerge w:val="restart"/>
-            <w:vAlign w:val="center"/>
-          </w:tcPr>
-          <w:p>
-            <w:pPr>
-              <w:pStyle w:val="ListParagraph"/>
-              <w:ind w:left="0"/>
-            </w:pPr>
-            <w:r>
+            <w:vMerge/>
+          </w:tcPr>
+          <w:p>
+            <w:pPr>
+              <w:pStyle w:val="ListParagraph"/>
+              <w:ind w:left="0"/>
               <w:rPr>
                 <w:rFonts w:ascii="Consolas" w:hAnsi="Consolas" w:cs="Consolas"/>
                 <w:color w:val="000000"/>
                 <w:sz w:val="19"/>
                 <w:szCs w:val="19"/>
               </w:rPr>
-              <w:t>Forbidden(400)</w:t>
-            </w:r>
+            </w:pPr>
           </w:p>
         </w:tc>
         <w:tc>
@@ -4815,87 +5421,6 @@
             <w:pPr>
               <w:pStyle w:val="ListParagraph"/>
               <w:ind w:left="0"/>
-            </w:pPr>
-            <w:r>
-              <w:rPr>
-                <w:rFonts w:hint="eastAsia"/>
-              </w:rPr>
-              <w:t>参数格式错误</w:t>
-            </w:r>
-          </w:p>
-        </w:tc>
-      </w:tr>
-      <w:tr>
-        <w:tc>
-          <w:tcPr>
-            <w:tcW w:w="3060" w:type="dxa"/>
-          </w:tcPr>
-          <w:p>
-            <w:pPr>
-              <w:pStyle w:val="ListParagraph"/>
-              <w:ind w:left="0"/>
-              <w:rPr>
-                <w:color w:val="00B050"/>
-              </w:rPr>
-            </w:pPr>
-            <w:r>
-              <w:rPr>
-                <w:rFonts w:ascii="Consolas" w:hAnsi="Consolas" w:cs="Consolas" w:hint="eastAsia"/>
-                <w:color w:val="A31515"/>
-                <w:sz w:val="19"/>
-                <w:szCs w:val="19"/>
-              </w:rPr>
-              <w:t>fail</w:t>
-            </w:r>
-            <w:r>
-              <w:rPr>
-                <w:rFonts w:ascii="Consolas" w:hAnsi="Consolas" w:cs="Consolas" w:hint="eastAsia"/>
-                <w:color w:val="A31515"/>
-                <w:sz w:val="19"/>
-                <w:szCs w:val="19"/>
-              </w:rPr>
-              <w:t>：</w:t>
-            </w:r>
-            <w:r>
-              <w:rPr>
-                <w:rFonts w:ascii="Consolas" w:hAnsi="Consolas" w:cs="Consolas"/>
-                <w:color w:val="A31515"/>
-                <w:sz w:val="19"/>
-                <w:szCs w:val="19"/>
-              </w:rPr>
-              <w:t>this image is not liked by this user.</w:t>
-            </w:r>
-          </w:p>
-        </w:tc>
-        <w:tc>
-          <w:tcPr>
-            <w:tcW w:w="1679" w:type="dxa"/>
-            <w:vMerge/>
-          </w:tcPr>
-          <w:p>
-            <w:pPr>
-              <w:pStyle w:val="ListParagraph"/>
-              <w:ind w:left="0"/>
-              <w:rPr>
-                <w:rFonts w:ascii="Consolas" w:hAnsi="Consolas" w:cs="Consolas"/>
-                <w:color w:val="000000"/>
-                <w:sz w:val="19"/>
-                <w:szCs w:val="19"/>
-              </w:rPr>
-            </w:pPr>
-          </w:p>
-        </w:tc>
-        <w:tc>
-          <w:tcPr>
-            <w:tcW w:w="2371" w:type="dxa"/>
-          </w:tcPr>
-          <w:p>
-            <w:pPr>
-              <w:pStyle w:val="ListParagraph"/>
-              <w:ind w:left="0"/>
-              <w:rPr>
-                <w:rFonts w:hint="eastAsia"/>
-              </w:rPr>
             </w:pPr>
             <w:r>
               <w:rPr>
@@ -5048,12 +5573,8 @@
         <w:pStyle w:val="ListParagraph"/>
         <w:ind w:left="1440"/>
       </w:pPr>
-    </w:p>
-    <w:p>
-      <w:pPr>
-        <w:pStyle w:val="ListParagraph"/>
-        <w:ind w:left="1440"/>
-      </w:pPr>
+      <w:bookmarkStart w:id="0" w:name="_GoBack"/>
+      <w:bookmarkEnd w:id="0"/>
     </w:p>
     <w:p>
       <w:pPr>
@@ -5067,6 +5588,7 @@
         <w:rPr>
           <w:rFonts w:hint="eastAsia"/>
         </w:rPr>
+        <w:lastRenderedPageBreak/>
         <w:t>其他</w:t>
       </w:r>
     </w:p>

</xml_diff>